<commit_message>
Removed redundant files. Adjusted the exercise sheet formating and fixed some errors.
</commit_message>
<xml_diff>
--- a/Exercise 1/MAD_Exercises_1 (Chapter 2).docx
+++ b/Exercise 1/MAD_Exercises_1 (Chapter 2).docx
@@ -4,7 +4,7 @@
   <w:body>
     <w:p>
       <w:pPr>
-        <w:pStyle w:val="Heading2"/>
+        <w:pStyle w:val="2"/>
         <w:rPr>
           <w:lang w:val="en-US"/>
         </w:rPr>
@@ -98,7 +98,6 @@
         </w:rPr>
         <w:t xml:space="preserve">Rename the </w:t>
       </w:r>
-      <w:proofErr w:type="spellStart"/>
       <w:r>
         <w:rPr>
           <w:i/>
@@ -107,14 +106,12 @@
         </w:rPr>
         <w:t>MainActivity</w:t>
       </w:r>
-      <w:proofErr w:type="spellEnd"/>
       <w:r>
         <w:rPr>
           <w:lang w:val="en-US"/>
         </w:rPr>
         <w:t xml:space="preserve"> class to </w:t>
       </w:r>
-      <w:proofErr w:type="spellStart"/>
       <w:r>
         <w:rPr>
           <w:i/>
@@ -123,7 +120,6 @@
         </w:rPr>
         <w:t>RecipeDetailsActivity</w:t>
       </w:r>
-      <w:proofErr w:type="spellEnd"/>
       <w:r>
         <w:rPr>
           <w:lang w:val="en-US"/>
@@ -205,55 +201,50 @@
       </w:r>
       <w:r>
         <w:rPr>
+          <w:iCs/>
+          <w:lang w:val="en-US"/>
+        </w:rPr>
+        <w:t>t</w:t>
+      </w:r>
+      <w:r>
+        <w:rPr>
+          <w:iCs/>
+          <w:lang w:val="en-US"/>
+        </w:rPr>
+        <w:t>ext</w:t>
+      </w:r>
+      <w:r>
+        <w:rPr>
+          <w:iCs/>
+          <w:lang w:val="en-US"/>
+        </w:rPr>
+        <w:t xml:space="preserve"> view</w:t>
+      </w:r>
+      <w:r>
+        <w:rPr>
+          <w:lang w:val="en-US"/>
+        </w:rPr>
+        <w:t xml:space="preserve"> change the root element to </w:t>
+      </w:r>
+      <w:r>
+        <w:rPr>
+          <w:iCs/>
+          <w:lang w:val="en-US"/>
+        </w:rPr>
+        <w:t>a linear layout</w:t>
+      </w:r>
+      <w:r>
+        <w:rPr>
+          <w:lang w:val="en-US"/>
+        </w:rPr>
+        <w:t xml:space="preserve"> and set an attribute </w:t>
+      </w:r>
+      <w:r>
+        <w:rPr>
           <w:i/>
           <w:lang w:val="en-US"/>
         </w:rPr>
-        <w:t>Text</w:t>
-      </w:r>
-      <w:r>
-        <w:rPr>
-          <w:lang w:val="en-US"/>
-        </w:rPr>
-        <w:t xml:space="preserve"> view</w:t>
-      </w:r>
-      <w:r>
-        <w:rPr>
-          <w:lang w:val="en-US"/>
-        </w:rPr>
-        <w:t xml:space="preserve"> change the root element to </w:t>
-      </w:r>
-      <w:proofErr w:type="spellStart"/>
-      <w:r>
-        <w:rPr>
-          <w:i/>
-          <w:lang w:val="en-US"/>
-        </w:rPr>
-        <w:t>LinearLayout</w:t>
-      </w:r>
-      <w:proofErr w:type="spellEnd"/>
-      <w:r>
-        <w:rPr>
-          <w:lang w:val="en-US"/>
-        </w:rPr>
-        <w:t xml:space="preserve"> and set an attribute </w:t>
-      </w:r>
-      <w:proofErr w:type="spellStart"/>
-      <w:proofErr w:type="gramStart"/>
-      <w:r>
-        <w:rPr>
-          <w:i/>
-          <w:lang w:val="en-US"/>
-        </w:rPr>
-        <w:t>android:orientation</w:t>
-      </w:r>
-      <w:proofErr w:type="spellEnd"/>
-      <w:proofErr w:type="gramEnd"/>
-      <w:r>
-        <w:rPr>
-          <w:i/>
-          <w:lang w:val="en-US"/>
-        </w:rPr>
-        <w:t>=“vertical“.</w:t>
+        <w:t>android:orientation=“vertical“.</w:t>
       </w:r>
       <w:r>
         <w:rPr>
@@ -318,7 +309,7 @@
       </w:r>
       <w:r>
         <w:rPr>
-          <w:i/>
+          <w:iCs/>
           <w:lang w:val="en-US"/>
         </w:rPr>
         <w:t>Designer</w:t>
@@ -329,22 +320,41 @@
         </w:rPr>
         <w:t xml:space="preserve"> view add </w:t>
       </w:r>
-      <w:proofErr w:type="spellStart"/>
-      <w:r>
-        <w:rPr>
-          <w:i/>
-          <w:lang w:val="en-US"/>
-        </w:rPr>
-        <w:t>TextView</w:t>
-      </w:r>
-      <w:r>
-        <w:rPr>
-          <w:i/>
+      <w:r>
+        <w:rPr>
+          <w:iCs/>
+          <w:lang w:val="en-US"/>
+        </w:rPr>
+        <w:t>t</w:t>
+      </w:r>
+      <w:r>
+        <w:rPr>
+          <w:iCs/>
+          <w:lang w:val="en-US"/>
+        </w:rPr>
+        <w:t>ext</w:t>
+      </w:r>
+      <w:r>
+        <w:rPr>
+          <w:iCs/>
+          <w:lang w:val="en-US"/>
+        </w:rPr>
+        <w:t xml:space="preserve"> v</w:t>
+      </w:r>
+      <w:r>
+        <w:rPr>
+          <w:iCs/>
+          <w:lang w:val="en-US"/>
+        </w:rPr>
+        <w:t>iew</w:t>
+      </w:r>
+      <w:r>
+        <w:rPr>
+          <w:iCs/>
           <w:lang w:val="en-US"/>
         </w:rPr>
         <w:t>s</w:t>
       </w:r>
-      <w:proofErr w:type="spellEnd"/>
       <w:r>
         <w:rPr>
           <w:lang w:val="en-US"/>
@@ -395,7 +405,7 @@
       </w:r>
       <w:r>
         <w:rPr>
-          <w:i/>
+          <w:iCs/>
           <w:lang w:val="en-US"/>
         </w:rPr>
         <w:t>Component Tree</w:t>
@@ -462,32 +472,24 @@
       </w:r>
       <w:r>
         <w:rPr>
-          <w:i/>
-          <w:iCs/>
           <w:lang w:val="en-US"/>
         </w:rPr>
         <w:t>C</w:t>
       </w:r>
       <w:r>
         <w:rPr>
-          <w:i/>
-          <w:iCs/>
           <w:lang w:val="en-US"/>
         </w:rPr>
         <w:t xml:space="preserve">omponent </w:t>
       </w:r>
       <w:r>
         <w:rPr>
-          <w:i/>
-          <w:iCs/>
           <w:lang w:val="en-US"/>
         </w:rPr>
         <w:t>T</w:t>
       </w:r>
       <w:r>
         <w:rPr>
-          <w:i/>
-          <w:iCs/>
           <w:lang w:val="en-US"/>
         </w:rPr>
         <w:t>ree</w:t>
@@ -524,7 +526,7 @@
     </w:p>
     <w:p>
       <w:pPr>
-        <w:pStyle w:val="Heading2"/>
+        <w:pStyle w:val="2"/>
         <w:rPr>
           <w:i w:val="0"/>
           <w:lang w:val="en-US"/>
@@ -681,7 +683,6 @@
         </w:rPr>
         <w:t xml:space="preserve"> and </w:t>
       </w:r>
-      <w:proofErr w:type="spellStart"/>
       <w:r>
         <w:rPr>
           <w:i/>
@@ -691,7 +692,6 @@
         </w:rPr>
         <w:t>RecipeCollection</w:t>
       </w:r>
-      <w:proofErr w:type="spellEnd"/>
       <w:r>
         <w:rPr>
           <w:szCs w:val="22"/>
@@ -706,7 +706,13 @@
         </w:rPr>
         <w:t xml:space="preserve">You will notice that </w:t>
       </w:r>
-      <w:proofErr w:type="spellStart"/>
+      <w:r>
+        <w:rPr>
+          <w:szCs w:val="22"/>
+          <w:lang w:val="en-US"/>
+        </w:rPr>
+        <w:t>RecipeCollection</w:t>
+      </w:r>
       <w:r>
         <w:rPr>
           <w:i/>
@@ -714,9 +720,29 @@
           <w:szCs w:val="22"/>
           <w:lang w:val="en-US"/>
         </w:rPr>
-        <w:t>RecipeCollection</w:t>
-      </w:r>
-      <w:proofErr w:type="spellEnd"/>
+        <w:t xml:space="preserve"> </w:t>
+      </w:r>
+      <w:r>
+        <w:rPr>
+          <w:szCs w:val="22"/>
+          <w:lang w:val="en-US"/>
+        </w:rPr>
+        <w:t>is implemented as a singleton, meaning there is only one instance of this class in the whole application.</w:t>
+      </w:r>
+      <w:r>
+        <w:rPr>
+          <w:szCs w:val="22"/>
+          <w:lang w:val="en-US"/>
+        </w:rPr>
+        <w:t xml:space="preserve"> This will be useful in later exercises.</w:t>
+      </w:r>
+      <w:r>
+        <w:rPr>
+          <w:szCs w:val="22"/>
+          <w:lang w:val="en-US"/>
+        </w:rPr>
+        <w:t xml:space="preserve"> To get that instance use </w:t>
+      </w:r>
       <w:r>
         <w:rPr>
           <w:i/>
@@ -724,48 +750,7 @@
           <w:szCs w:val="22"/>
           <w:lang w:val="en-US"/>
         </w:rPr>
-        <w:t xml:space="preserve"> </w:t>
-      </w:r>
-      <w:r>
-        <w:rPr>
-          <w:szCs w:val="22"/>
-          <w:lang w:val="en-US"/>
-        </w:rPr>
-        <w:t>is implemented as a singleton, meaning there is only one instance of this class in the whole application.</w:t>
-      </w:r>
-      <w:r>
-        <w:rPr>
-          <w:szCs w:val="22"/>
-          <w:lang w:val="en-US"/>
-        </w:rPr>
-        <w:t xml:space="preserve"> This will be useful in later exercises.</w:t>
-      </w:r>
-      <w:r>
-        <w:rPr>
-          <w:szCs w:val="22"/>
-          <w:lang w:val="en-US"/>
-        </w:rPr>
-        <w:t xml:space="preserve"> To get that instance use </w:t>
-      </w:r>
-      <w:proofErr w:type="spellStart"/>
-      <w:r>
-        <w:rPr>
-          <w:i/>
-          <w:iCs/>
-          <w:szCs w:val="22"/>
-          <w:lang w:val="en-US"/>
-        </w:rPr>
-        <w:t>RecipeCollection.getInstance</w:t>
-      </w:r>
-      <w:proofErr w:type="spellEnd"/>
-      <w:r>
-        <w:rPr>
-          <w:i/>
-          <w:iCs/>
-          <w:szCs w:val="22"/>
-          <w:lang w:val="en-US"/>
-        </w:rPr>
-        <w:t>()</w:t>
+        <w:t>RecipeCollection.getInstance()</w:t>
       </w:r>
       <w:r>
         <w:rPr>
@@ -790,17 +775,13 @@
         </w:rPr>
         <w:t xml:space="preserve">The </w:t>
       </w:r>
-      <w:proofErr w:type="spellStart"/>
-      <w:r>
-        <w:rPr>
-          <w:i/>
-          <w:iCs/>
+      <w:r>
+        <w:rPr>
           <w:szCs w:val="22"/>
           <w:lang w:val="en-US"/>
         </w:rPr>
         <w:t>RecipeCollection</w:t>
       </w:r>
-      <w:proofErr w:type="spellEnd"/>
       <w:r>
         <w:rPr>
           <w:szCs w:val="22"/>
@@ -829,11 +810,33 @@
       </w:r>
       <w:r>
         <w:rPr>
+          <w:szCs w:val="22"/>
+          <w:lang w:val="en-US"/>
+        </w:rPr>
+        <w:t>a</w:t>
+      </w:r>
+      <w:r>
+        <w:rPr>
+          <w:szCs w:val="22"/>
+          <w:lang w:val="en-US"/>
+        </w:rPr>
+        <w:t>ctivity</w:t>
+      </w:r>
+      <w:r>
+        <w:rPr>
           <w:i/>
           <w:szCs w:val="22"/>
           <w:lang w:val="en-US"/>
         </w:rPr>
-        <w:t>Activity</w:t>
+        <w:t xml:space="preserve"> </w:t>
+      </w:r>
+      <w:r>
+        <w:rPr>
+          <w:iCs/>
+          <w:szCs w:val="22"/>
+          <w:lang w:val="en-US"/>
+        </w:rPr>
+        <w:t>in</w:t>
       </w:r>
       <w:r>
         <w:rPr>
@@ -841,15 +844,7 @@
           <w:szCs w:val="22"/>
           <w:lang w:val="en-US"/>
         </w:rPr>
-        <w:t xml:space="preserve"> </w:t>
-      </w:r>
-      <w:r>
-        <w:rPr>
-          <w:iCs/>
-          <w:szCs w:val="22"/>
-          <w:lang w:val="en-US"/>
-        </w:rPr>
-        <w:t>in</w:t>
+        <w:t xml:space="preserve"> onCreate()</w:t>
       </w:r>
       <w:r>
         <w:rPr>
@@ -859,82 +854,13 @@
         </w:rPr>
         <w:t xml:space="preserve"> </w:t>
       </w:r>
-      <w:proofErr w:type="spellStart"/>
-      <w:proofErr w:type="gramStart"/>
-      <w:r>
-        <w:rPr>
-          <w:i/>
+      <w:r>
+        <w:rPr>
           <w:szCs w:val="22"/>
           <w:lang w:val="en-US"/>
         </w:rPr>
-        <w:t>onCreate</w:t>
-      </w:r>
-      <w:proofErr w:type="spellEnd"/>
-      <w:r>
-        <w:rPr>
-          <w:i/>
-          <w:szCs w:val="22"/>
-          <w:lang w:val="en-US"/>
-        </w:rPr>
-        <w:t>(</w:t>
-      </w:r>
-      <w:proofErr w:type="gramEnd"/>
-      <w:r>
-        <w:rPr>
-          <w:i/>
-          <w:szCs w:val="22"/>
-          <w:lang w:val="en-US"/>
-        </w:rPr>
-        <w:t>)</w:t>
-      </w:r>
-      <w:r>
-        <w:rPr>
-          <w:i/>
-          <w:szCs w:val="22"/>
-          <w:lang w:val="en-US"/>
-        </w:rPr>
-        <w:t xml:space="preserve"> </w:t>
-      </w:r>
-      <w:r>
-        <w:rPr>
-          <w:szCs w:val="22"/>
-          <w:lang w:val="en-US"/>
-        </w:rPr>
-        <w:t>get the instance of the</w:t>
-      </w:r>
-      <w:r>
-        <w:rPr>
-          <w:szCs w:val="22"/>
-          <w:lang w:val="en-US"/>
-        </w:rPr>
-        <w:t xml:space="preserve"> </w:t>
-      </w:r>
-      <w:proofErr w:type="spellStart"/>
-      <w:r>
-        <w:rPr>
-          <w:rStyle w:val="CodeZchn"/>
-          <w:rFonts w:ascii="Times New Roman" w:hAnsi="Times New Roman" w:cs="Times New Roman"/>
-          <w:i/>
-          <w:iCs/>
-          <w:sz w:val="22"/>
-          <w:szCs w:val="22"/>
-          <w:lang w:val="en-US"/>
-        </w:rPr>
-        <w:t>Recipe</w:t>
-      </w:r>
-      <w:r>
-        <w:rPr>
-          <w:rStyle w:val="CodeZchn"/>
-          <w:rFonts w:ascii="Times New Roman" w:hAnsi="Times New Roman" w:cs="Times New Roman"/>
-          <w:i/>
-          <w:iCs/>
-          <w:sz w:val="22"/>
-          <w:szCs w:val="22"/>
-          <w:lang w:val="en-US"/>
-        </w:rPr>
-        <w:t>Collection</w:t>
-      </w:r>
-      <w:proofErr w:type="spellEnd"/>
+        <w:t xml:space="preserve">get the instance of </w:t>
+      </w:r>
       <w:r>
         <w:rPr>
           <w:rStyle w:val="CodeZchn"/>
@@ -943,300 +869,8 @@
           <w:szCs w:val="22"/>
           <w:lang w:val="en-US"/>
         </w:rPr>
-        <w:t xml:space="preserve"> </w:t>
-      </w:r>
-      <w:r>
-        <w:rPr>
-          <w:szCs w:val="22"/>
-          <w:lang w:val="en-US"/>
-        </w:rPr>
-        <w:t xml:space="preserve">and </w:t>
-      </w:r>
-      <w:r>
-        <w:rPr>
-          <w:szCs w:val="22"/>
-          <w:lang w:val="en-US"/>
-        </w:rPr>
-        <w:t xml:space="preserve">use </w:t>
-      </w:r>
-      <w:proofErr w:type="spellStart"/>
-      <w:r>
-        <w:rPr>
-          <w:i/>
-          <w:iCs/>
-          <w:szCs w:val="22"/>
-          <w:lang w:val="en-US"/>
-        </w:rPr>
-        <w:t>getNextRecipe</w:t>
-      </w:r>
-      <w:proofErr w:type="spellEnd"/>
-      <w:r>
-        <w:rPr>
-          <w:i/>
-          <w:iCs/>
-          <w:szCs w:val="22"/>
-          <w:lang w:val="en-US"/>
-        </w:rPr>
-        <w:t>(null)</w:t>
-      </w:r>
-      <w:r>
-        <w:rPr>
-          <w:i/>
-          <w:iCs/>
-          <w:szCs w:val="22"/>
-          <w:lang w:val="en-US"/>
-        </w:rPr>
-        <w:t xml:space="preserve"> </w:t>
-      </w:r>
-      <w:r>
-        <w:rPr>
-          <w:szCs w:val="22"/>
-          <w:lang w:val="en-US"/>
-        </w:rPr>
-        <w:t>to fetch the</w:t>
-      </w:r>
-      <w:r>
-        <w:rPr>
-          <w:i/>
-          <w:iCs/>
-          <w:szCs w:val="22"/>
-          <w:lang w:val="en-US"/>
-        </w:rPr>
-        <w:t xml:space="preserve"> </w:t>
-      </w:r>
-      <w:r>
-        <w:rPr>
-          <w:szCs w:val="22"/>
-          <w:lang w:val="en-US"/>
-        </w:rPr>
-        <w:t>first recipe (with index 0)</w:t>
-      </w:r>
-      <w:r>
-        <w:rPr>
-          <w:i/>
-          <w:iCs/>
-          <w:szCs w:val="22"/>
-          <w:lang w:val="en-US"/>
-        </w:rPr>
-        <w:t>.</w:t>
-      </w:r>
-      <w:r>
-        <w:rPr>
-          <w:szCs w:val="22"/>
-          <w:lang w:val="en-US"/>
-        </w:rPr>
-        <w:t xml:space="preserve"> </w:t>
-      </w:r>
-      <w:r>
-        <w:rPr>
-          <w:szCs w:val="22"/>
-          <w:lang w:val="en-US"/>
-        </w:rPr>
-        <w:t xml:space="preserve">Afterwards, </w:t>
-      </w:r>
-      <w:r>
-        <w:rPr>
-          <w:szCs w:val="22"/>
-          <w:lang w:val="en-US"/>
-        </w:rPr>
-        <w:t xml:space="preserve">find the </w:t>
-      </w:r>
-      <w:proofErr w:type="spellStart"/>
-      <w:r>
-        <w:rPr>
-          <w:i/>
-          <w:iCs/>
-          <w:szCs w:val="22"/>
-          <w:lang w:val="en-US"/>
-        </w:rPr>
-        <w:t>TextView</w:t>
-      </w:r>
-      <w:r>
-        <w:rPr>
-          <w:szCs w:val="22"/>
-          <w:lang w:val="en-US"/>
-        </w:rPr>
-        <w:t>s</w:t>
-      </w:r>
-      <w:proofErr w:type="spellEnd"/>
-      <w:r>
-        <w:rPr>
-          <w:szCs w:val="22"/>
-          <w:lang w:val="en-US"/>
-        </w:rPr>
-        <w:t xml:space="preserve"> </w:t>
-      </w:r>
-      <w:r>
-        <w:rPr>
-          <w:szCs w:val="22"/>
-          <w:lang w:val="en-US"/>
-        </w:rPr>
-        <w:t>and set their texts accordingly</w:t>
-      </w:r>
-      <w:r>
-        <w:rPr>
-          <w:szCs w:val="22"/>
-          <w:lang w:val="en-US"/>
-        </w:rPr>
-        <w:t xml:space="preserve"> </w:t>
-      </w:r>
-      <w:r>
-        <w:rPr>
-          <w:szCs w:val="22"/>
-          <w:lang w:val="en-US"/>
-        </w:rPr>
-        <w:t xml:space="preserve">using the data from the </w:t>
-      </w:r>
-      <w:r>
-        <w:rPr>
-          <w:i/>
-          <w:iCs/>
-          <w:szCs w:val="22"/>
-          <w:lang w:val="en-US"/>
-        </w:rPr>
         <w:t>Recipe</w:t>
       </w:r>
-      <w:r>
-        <w:rPr>
-          <w:szCs w:val="22"/>
-          <w:lang w:val="en-US"/>
-        </w:rPr>
-        <w:t xml:space="preserve"> object.</w:t>
-      </w:r>
-    </w:p>
-    <w:p>
-      <w:pPr>
-        <w:ind w:left="720"/>
-        <w:rPr>
-          <w:szCs w:val="22"/>
-          <w:lang w:val="en-US"/>
-        </w:rPr>
-      </w:pPr>
-    </w:p>
-    <w:p>
-      <w:pPr>
-        <w:pStyle w:val="Heading2"/>
-        <w:rPr>
-          <w:lang w:val="en-US"/>
-        </w:rPr>
-      </w:pPr>
-      <w:r>
-        <w:rPr>
-          <w:lang w:val="en-US"/>
-        </w:rPr>
-        <w:t>Exercise 1.</w:t>
-      </w:r>
-      <w:r>
-        <w:rPr>
-          <w:lang w:val="en-US"/>
-        </w:rPr>
-        <w:t>3</w:t>
-      </w:r>
-      <w:r>
-        <w:rPr>
-          <w:lang w:val="en-US"/>
-        </w:rPr>
-        <w:t xml:space="preserve">: Add </w:t>
-      </w:r>
-      <w:r>
-        <w:rPr>
-          <w:lang w:val="en-US"/>
-        </w:rPr>
-        <w:t>the functionality to cycle through the list of recipes</w:t>
-      </w:r>
-    </w:p>
-    <w:p>
-      <w:pPr>
-        <w:rPr>
-          <w:lang w:val="en-US"/>
-        </w:rPr>
-      </w:pPr>
-      <w:r>
-        <w:rPr>
-          <w:lang w:val="en-US"/>
-        </w:rPr>
-        <w:t xml:space="preserve">The user </w:t>
-      </w:r>
-      <w:r>
-        <w:rPr>
-          <w:lang w:val="en-US"/>
-        </w:rPr>
-        <w:t>should be able to</w:t>
-      </w:r>
-      <w:r>
-        <w:rPr>
-          <w:lang w:val="en-US"/>
-        </w:rPr>
-        <w:t xml:space="preserve"> </w:t>
-      </w:r>
-      <w:r>
-        <w:rPr>
-          <w:lang w:val="en-US"/>
-        </w:rPr>
-        <w:t xml:space="preserve">go through the list of recipes by pressing the </w:t>
-      </w:r>
-      <w:r>
-        <w:rPr>
-          <w:lang w:val="en-US"/>
-        </w:rPr>
-        <w:t>Next</w:t>
-      </w:r>
-      <w:r>
-        <w:rPr>
-          <w:lang w:val="en-US"/>
-        </w:rPr>
-        <w:t xml:space="preserve"> button</w:t>
-      </w:r>
-      <w:r>
-        <w:rPr>
-          <w:lang w:val="en-US"/>
-        </w:rPr>
-        <w:t>.</w:t>
-      </w:r>
-      <w:r>
-        <w:rPr>
-          <w:lang w:val="en-US"/>
-        </w:rPr>
-        <w:t xml:space="preserve"> When the button is </w:t>
-      </w:r>
-      <w:r>
-        <w:rPr>
-          <w:lang w:val="en-US"/>
-        </w:rPr>
-        <w:t>clicked</w:t>
-      </w:r>
-      <w:r>
-        <w:rPr>
-          <w:lang w:val="en-US"/>
-        </w:rPr>
-        <w:t xml:space="preserve"> the next recipe from the </w:t>
-      </w:r>
-      <w:r>
-        <w:rPr>
-          <w:lang w:val="en-US"/>
-        </w:rPr>
-        <w:t>should be</w:t>
-      </w:r>
-      <w:r>
-        <w:rPr>
-          <w:lang w:val="en-US"/>
-        </w:rPr>
-        <w:t xml:space="preserve"> taken from the </w:t>
-      </w:r>
-      <w:proofErr w:type="spellStart"/>
-      <w:r>
-        <w:rPr>
-          <w:rStyle w:val="CodeZchn"/>
-          <w:rFonts w:ascii="Times New Roman" w:hAnsi="Times New Roman" w:cs="Times New Roman"/>
-          <w:i/>
-          <w:iCs/>
-          <w:sz w:val="22"/>
-          <w:szCs w:val="22"/>
-          <w:lang w:val="en-US"/>
-        </w:rPr>
-        <w:t>RecipeCollection</w:t>
-      </w:r>
-      <w:proofErr w:type="spellEnd"/>
       <w:r>
         <w:rPr>
           <w:rStyle w:val="CodeZchn"/>
@@ -1245,104 +879,220 @@
           <w:szCs w:val="22"/>
           <w:lang w:val="en-US"/>
         </w:rPr>
+        <w:t>Collection</w:t>
+      </w:r>
+      <w:r>
+        <w:rPr>
+          <w:rStyle w:val="CodeZchn"/>
+          <w:rFonts w:ascii="Times New Roman" w:hAnsi="Times New Roman" w:cs="Times New Roman"/>
+          <w:sz w:val="22"/>
+          <w:szCs w:val="22"/>
+          <w:lang w:val="en-US"/>
+        </w:rPr>
         <w:t xml:space="preserve"> </w:t>
       </w:r>
       <w:r>
         <w:rPr>
-          <w:lang w:val="en-US"/>
-        </w:rPr>
-        <w:t xml:space="preserve">and its details </w:t>
-      </w:r>
-      <w:r>
-        <w:rPr>
-          <w:lang w:val="en-US"/>
-        </w:rPr>
-        <w:t>should be</w:t>
-      </w:r>
-      <w:r>
-        <w:rPr>
-          <w:lang w:val="en-US"/>
-        </w:rPr>
-        <w:t xml:space="preserve"> loaded into the corresponding </w:t>
-      </w:r>
-      <w:proofErr w:type="spellStart"/>
+          <w:szCs w:val="22"/>
+          <w:lang w:val="en-US"/>
+        </w:rPr>
+        <w:t xml:space="preserve">and </w:t>
+      </w:r>
+      <w:r>
+        <w:rPr>
+          <w:szCs w:val="22"/>
+          <w:lang w:val="en-US"/>
+        </w:rPr>
+        <w:t xml:space="preserve">use </w:t>
+      </w:r>
       <w:r>
         <w:rPr>
           <w:i/>
           <w:iCs/>
-          <w:lang w:val="en-US"/>
-        </w:rPr>
-        <w:t>TextView</w:t>
-      </w:r>
-      <w:r>
-        <w:rPr>
+          <w:szCs w:val="22"/>
+          <w:lang w:val="en-US"/>
+        </w:rPr>
+        <w:t>getNextRecipe(null)</w:t>
+      </w:r>
+      <w:r>
+        <w:rPr>
+          <w:i/>
+          <w:iCs/>
+          <w:szCs w:val="22"/>
+          <w:lang w:val="en-US"/>
+        </w:rPr>
+        <w:t xml:space="preserve"> </w:t>
+      </w:r>
+      <w:r>
+        <w:rPr>
+          <w:szCs w:val="22"/>
+          <w:lang w:val="en-US"/>
+        </w:rPr>
+        <w:t>to fetch the</w:t>
+      </w:r>
+      <w:r>
+        <w:rPr>
+          <w:i/>
+          <w:iCs/>
+          <w:szCs w:val="22"/>
+          <w:lang w:val="en-US"/>
+        </w:rPr>
+        <w:t xml:space="preserve"> </w:t>
+      </w:r>
+      <w:r>
+        <w:rPr>
+          <w:szCs w:val="22"/>
+          <w:lang w:val="en-US"/>
+        </w:rPr>
+        <w:t>first recipe (with index 0)</w:t>
+      </w:r>
+      <w:r>
+        <w:rPr>
+          <w:i/>
+          <w:iCs/>
+          <w:szCs w:val="22"/>
+          <w:lang w:val="en-US"/>
+        </w:rPr>
+        <w:t>.</w:t>
+      </w:r>
+      <w:r>
+        <w:rPr>
+          <w:szCs w:val="22"/>
+          <w:lang w:val="en-US"/>
+        </w:rPr>
+        <w:t xml:space="preserve"> </w:t>
+      </w:r>
+      <w:r>
+        <w:rPr>
+          <w:szCs w:val="22"/>
+          <w:lang w:val="en-US"/>
+        </w:rPr>
+        <w:t xml:space="preserve">Afterwards, </w:t>
+      </w:r>
+      <w:r>
+        <w:rPr>
+          <w:szCs w:val="22"/>
+          <w:lang w:val="en-US"/>
+        </w:rPr>
+        <w:t xml:space="preserve">find the </w:t>
+      </w:r>
+      <w:r>
+        <w:rPr>
+          <w:szCs w:val="22"/>
+          <w:lang w:val="en-US"/>
+        </w:rPr>
+        <w:t>t</w:t>
+      </w:r>
+      <w:r>
+        <w:rPr>
+          <w:szCs w:val="22"/>
+          <w:lang w:val="en-US"/>
+        </w:rPr>
+        <w:t>ext</w:t>
+      </w:r>
+      <w:r>
+        <w:rPr>
+          <w:szCs w:val="22"/>
+          <w:lang w:val="en-US"/>
+        </w:rPr>
+        <w:t xml:space="preserve"> v</w:t>
+      </w:r>
+      <w:r>
+        <w:rPr>
+          <w:szCs w:val="22"/>
+          <w:lang w:val="en-US"/>
+        </w:rPr>
+        <w:t>iew</w:t>
+      </w:r>
+      <w:r>
+        <w:rPr>
+          <w:szCs w:val="22"/>
           <w:lang w:val="en-US"/>
         </w:rPr>
         <w:t>s</w:t>
       </w:r>
-      <w:proofErr w:type="spellEnd"/>
-      <w:r>
-        <w:rPr>
-          <w:lang w:val="en-US"/>
-        </w:rPr>
-        <w:t xml:space="preserve"> and</w:t>
-      </w:r>
-      <w:r>
-        <w:rPr>
-          <w:lang w:val="en-US"/>
-        </w:rPr>
-        <w:t xml:space="preserve"> shown </w:t>
-      </w:r>
-      <w:r>
-        <w:rPr>
-          <w:lang w:val="en-US"/>
-        </w:rPr>
-        <w:t>on</w:t>
-      </w:r>
-      <w:r>
-        <w:rPr>
-          <w:lang w:val="en-US"/>
-        </w:rPr>
-        <w:t xml:space="preserve"> the U</w:t>
-      </w:r>
-      <w:r>
-        <w:rPr>
-          <w:lang w:val="en-US"/>
-        </w:rPr>
-        <w:t>I</w:t>
-      </w:r>
-      <w:r>
-        <w:rPr>
-          <w:lang w:val="en-US"/>
-        </w:rPr>
-        <w:t>.</w:t>
+      <w:r>
+        <w:rPr>
+          <w:szCs w:val="22"/>
+          <w:lang w:val="en-US"/>
+        </w:rPr>
+        <w:t xml:space="preserve"> </w:t>
+      </w:r>
+      <w:r>
+        <w:rPr>
+          <w:szCs w:val="22"/>
+          <w:lang w:val="en-US"/>
+        </w:rPr>
+        <w:t>and set their texts accordingly</w:t>
+      </w:r>
+      <w:r>
+        <w:rPr>
+          <w:szCs w:val="22"/>
+          <w:lang w:val="en-US"/>
+        </w:rPr>
+        <w:t xml:space="preserve"> </w:t>
+      </w:r>
+      <w:r>
+        <w:rPr>
+          <w:szCs w:val="22"/>
+          <w:lang w:val="en-US"/>
+        </w:rPr>
+        <w:t xml:space="preserve">using the data from the </w:t>
+      </w:r>
+      <w:r>
+        <w:rPr>
+          <w:szCs w:val="22"/>
+          <w:lang w:val="en-US"/>
+        </w:rPr>
+        <w:t>Recipe</w:t>
+      </w:r>
+      <w:r>
+        <w:rPr>
+          <w:szCs w:val="22"/>
+          <w:lang w:val="en-US"/>
+        </w:rPr>
+        <w:t xml:space="preserve"> object.</w:t>
       </w:r>
     </w:p>
     <w:p>
       <w:pPr>
-        <w:rPr>
+        <w:ind w:left="720"/>
+        <w:rPr>
+          <w:szCs w:val="22"/>
           <w:lang w:val="en-US"/>
         </w:rPr>
       </w:pPr>
     </w:p>
     <w:p>
       <w:pPr>
-        <w:pStyle w:val="Heading2"/>
-        <w:rPr>
-          <w:lang w:val="en-US"/>
-        </w:rPr>
-      </w:pPr>
-      <w:r>
-        <w:rPr>
-          <w:lang w:val="en-US"/>
-        </w:rPr>
-        <w:t>Exercise 1.4: Create a more interesting UI</w:t>
-      </w:r>
-      <w:r>
-        <w:rPr>
-          <w:lang w:val="en-US"/>
-        </w:rPr>
-        <w:t xml:space="preserve"> (optional)</w:t>
+        <w:pStyle w:val="2"/>
+        <w:rPr>
+          <w:lang w:val="en-US"/>
+        </w:rPr>
+      </w:pPr>
+      <w:r>
+        <w:rPr>
+          <w:lang w:val="en-US"/>
+        </w:rPr>
+        <w:t>Exercise 1.</w:t>
+      </w:r>
+      <w:r>
+        <w:rPr>
+          <w:lang w:val="en-US"/>
+        </w:rPr>
+        <w:t>3</w:t>
+      </w:r>
+      <w:r>
+        <w:rPr>
+          <w:lang w:val="en-US"/>
+        </w:rPr>
+        <w:t xml:space="preserve">: Add </w:t>
+      </w:r>
+      <w:r>
+        <w:rPr>
+          <w:lang w:val="en-US"/>
+        </w:rPr>
+        <w:t>the functionality to cycle through the list of recipes</w:t>
       </w:r>
     </w:p>
     <w:p>
@@ -1355,16 +1105,265 @@
         <w:rPr>
           <w:lang w:val="en-US"/>
         </w:rPr>
+        <w:t xml:space="preserve">The user </w:t>
+      </w:r>
+      <w:r>
+        <w:rPr>
+          <w:lang w:val="en-US"/>
+        </w:rPr>
+        <w:t>should be able to</w:t>
+      </w:r>
+      <w:r>
+        <w:rPr>
+          <w:lang w:val="en-US"/>
+        </w:rPr>
+        <w:t xml:space="preserve"> </w:t>
+      </w:r>
+      <w:r>
+        <w:rPr>
+          <w:lang w:val="en-US"/>
+        </w:rPr>
+        <w:t xml:space="preserve">go through the list of recipes by pressing the </w:t>
+      </w:r>
+      <w:r>
+        <w:rPr>
+          <w:lang w:val="en-US"/>
+        </w:rPr>
+        <w:t>Next</w:t>
+      </w:r>
+      <w:r>
+        <w:rPr>
+          <w:lang w:val="en-US"/>
+        </w:rPr>
+        <w:t xml:space="preserve"> button</w:t>
+      </w:r>
+      <w:r>
+        <w:rPr>
+          <w:lang w:val="en-US"/>
+        </w:rPr>
+        <w:t>.</w:t>
+      </w:r>
+      <w:r>
+        <w:rPr>
+          <w:lang w:val="en-US"/>
+        </w:rPr>
+        <w:t xml:space="preserve"> When the button is </w:t>
+      </w:r>
+      <w:r>
+        <w:rPr>
+          <w:lang w:val="en-US"/>
+        </w:rPr>
+        <w:t>clicked</w:t>
+      </w:r>
+      <w:r>
+        <w:rPr>
+          <w:lang w:val="en-US"/>
+        </w:rPr>
+        <w:t xml:space="preserve"> the next recipe from the </w:t>
+      </w:r>
+      <w:r>
+        <w:rPr>
+          <w:lang w:val="en-US"/>
+        </w:rPr>
+        <w:t>should be</w:t>
+      </w:r>
+      <w:r>
+        <w:rPr>
+          <w:lang w:val="en-US"/>
+        </w:rPr>
+        <w:t xml:space="preserve"> taken from </w:t>
+      </w:r>
+      <w:r>
+        <w:rPr>
+          <w:rStyle w:val="CodeZchn"/>
+          <w:rFonts w:ascii="Times New Roman" w:hAnsi="Times New Roman" w:cs="Times New Roman"/>
+          <w:sz w:val="22"/>
+          <w:szCs w:val="22"/>
+          <w:lang w:val="en-US"/>
+        </w:rPr>
+        <w:t>RecipeCollection</w:t>
+      </w:r>
+      <w:r>
+        <w:rPr>
+          <w:rStyle w:val="CodeZchn"/>
+          <w:rFonts w:ascii="Times New Roman" w:hAnsi="Times New Roman" w:cs="Times New Roman"/>
+          <w:sz w:val="22"/>
+          <w:szCs w:val="22"/>
+          <w:lang w:val="en-US"/>
+        </w:rPr>
+        <w:t xml:space="preserve"> </w:t>
+      </w:r>
+      <w:r>
+        <w:rPr>
+          <w:lang w:val="en-US"/>
+        </w:rPr>
+        <w:t xml:space="preserve">and its details </w:t>
+      </w:r>
+      <w:r>
+        <w:rPr>
+          <w:lang w:val="en-US"/>
+        </w:rPr>
+        <w:t>should be</w:t>
+      </w:r>
+      <w:r>
+        <w:rPr>
+          <w:lang w:val="en-US"/>
+        </w:rPr>
+        <w:t xml:space="preserve"> loaded into the corresponding </w:t>
+      </w:r>
+      <w:r>
+        <w:rPr>
+          <w:lang w:val="en-US"/>
+        </w:rPr>
+        <w:t>text views</w:t>
+      </w:r>
+      <w:r>
+        <w:rPr>
+          <w:lang w:val="en-US"/>
+        </w:rPr>
+        <w:t xml:space="preserve"> and</w:t>
+      </w:r>
+      <w:r>
+        <w:rPr>
+          <w:lang w:val="en-US"/>
+        </w:rPr>
+        <w:t xml:space="preserve"> shown </w:t>
+      </w:r>
+      <w:r>
+        <w:rPr>
+          <w:lang w:val="en-US"/>
+        </w:rPr>
+        <w:t>on</w:t>
+      </w:r>
+      <w:r>
+        <w:rPr>
+          <w:lang w:val="en-US"/>
+        </w:rPr>
+        <w:t xml:space="preserve"> the U</w:t>
+      </w:r>
+      <w:r>
+        <w:rPr>
+          <w:lang w:val="en-US"/>
+        </w:rPr>
+        <w:t>I</w:t>
+      </w:r>
+      <w:r>
+        <w:rPr>
+          <w:lang w:val="en-US"/>
+        </w:rPr>
+        <w:t>.</w:t>
+      </w:r>
+    </w:p>
+    <w:p>
+      <w:pPr>
+        <w:rPr>
+          <w:lang w:val="en-US"/>
+        </w:rPr>
+      </w:pPr>
+    </w:p>
+    <w:p>
+      <w:pPr>
+        <w:pStyle w:val="2"/>
+        <w:rPr>
+          <w:lang w:val="en-US"/>
+        </w:rPr>
+      </w:pPr>
+      <w:r>
+        <w:rPr>
+          <w:lang w:val="en-US"/>
+        </w:rPr>
+        <w:t>Exercise 1.4: Create a more interesting UI</w:t>
+      </w:r>
+      <w:r>
+        <w:rPr>
+          <w:lang w:val="en-US"/>
+        </w:rPr>
+        <w:t xml:space="preserve"> (optional)</w:t>
+      </w:r>
+    </w:p>
+    <w:p>
+      <w:pPr>
+        <w:rPr>
+          <w:lang w:val="en-US"/>
+        </w:rPr>
+      </w:pPr>
+      <w:r>
+        <w:rPr>
+          <w:lang w:val="en-US"/>
+        </w:rPr>
         <w:t xml:space="preserve">Play a bit with the UI settings. Try changing the properties of the </w:t>
       </w:r>
-      <w:proofErr w:type="spellStart"/>
-      <w:r>
-        <w:rPr>
-          <w:i/>
-          <w:iCs/>
-          <w:lang w:val="en-US"/>
-        </w:rPr>
-        <w:t>TextView</w:t>
+      <w:r>
+        <w:rPr>
+          <w:lang w:val="en-US"/>
+        </w:rPr>
+        <w:t>text views</w:t>
+      </w:r>
+      <w:r>
+        <w:rPr>
+          <w:lang w:val="en-US"/>
+        </w:rPr>
+        <w:t xml:space="preserve"> and the button in order to make the </w:t>
+      </w:r>
+      <w:r>
+        <w:rPr>
+          <w:lang w:val="en-US"/>
+        </w:rPr>
+        <w:t>a</w:t>
+      </w:r>
+      <w:r>
+        <w:rPr>
+          <w:lang w:val="en-US"/>
+        </w:rPr>
+        <w:t>ctivity</w:t>
+      </w:r>
+      <w:r>
+        <w:rPr>
+          <w:lang w:val="en-US"/>
+        </w:rPr>
+        <w:t xml:space="preserve"> more readable. You can try changing the text font, adding diff</w:t>
+      </w:r>
+      <w:r>
+        <w:rPr>
+          <w:lang w:val="en-US"/>
+        </w:rPr>
+        <w:t xml:space="preserve">erent text properties (bold, italic, etc.), adding padding and/or margin. If the </w:t>
+      </w:r>
+      <w:r>
+        <w:rPr>
+          <w:lang w:val="en-US"/>
+        </w:rPr>
+        <w:t xml:space="preserve">content of the page becomes too big to fit on your phone’s screen, you can wrap the </w:t>
+      </w:r>
+      <w:r>
+        <w:rPr>
+          <w:lang w:val="en-US"/>
+        </w:rPr>
+        <w:t>l</w:t>
+      </w:r>
+      <w:r>
+        <w:rPr>
+          <w:lang w:val="en-US"/>
+        </w:rPr>
+        <w:t>inear</w:t>
+      </w:r>
+      <w:r>
+        <w:rPr>
+          <w:lang w:val="en-US"/>
+        </w:rPr>
+        <w:t xml:space="preserve"> l</w:t>
+      </w:r>
+      <w:r>
+        <w:rPr>
+          <w:lang w:val="en-US"/>
+        </w:rPr>
+        <w:t>ayout</w:t>
+      </w:r>
+      <w:r>
+        <w:rPr>
+          <w:lang w:val="en-US"/>
+        </w:rPr>
+        <w:t xml:space="preserve"> with a </w:t>
       </w:r>
       <w:r>
         <w:rPr>
@@ -1372,73 +1371,24 @@
         </w:rPr>
         <w:t>s</w:t>
       </w:r>
-      <w:proofErr w:type="spellEnd"/>
-      <w:r>
-        <w:rPr>
-          <w:lang w:val="en-US"/>
-        </w:rPr>
-        <w:t xml:space="preserve"> and the button in order to make the </w:t>
-      </w:r>
-      <w:r>
-        <w:rPr>
-          <w:i/>
-          <w:iCs/>
-          <w:lang w:val="en-US"/>
-        </w:rPr>
-        <w:t>A</w:t>
-      </w:r>
-      <w:r>
-        <w:rPr>
-          <w:i/>
-          <w:iCs/>
-          <w:lang w:val="en-US"/>
-        </w:rPr>
-        <w:t>ctivity</w:t>
-      </w:r>
-      <w:r>
-        <w:rPr>
-          <w:lang w:val="en-US"/>
-        </w:rPr>
-        <w:t xml:space="preserve"> more readable. You can try changing the text font, adding diff</w:t>
-      </w:r>
-      <w:r>
-        <w:rPr>
-          <w:lang w:val="en-US"/>
-        </w:rPr>
-        <w:t xml:space="preserve">erent text properties (bold, italic, etc.), adding padding and/or margin. If the </w:t>
-      </w:r>
-      <w:r>
-        <w:rPr>
-          <w:lang w:val="en-US"/>
-        </w:rPr>
-        <w:t xml:space="preserve">content of the page becomes too big to fit on your phone’s screen, you can wrap the </w:t>
-      </w:r>
-      <w:proofErr w:type="spellStart"/>
-      <w:r>
-        <w:rPr>
-          <w:i/>
-          <w:iCs/>
-          <w:lang w:val="en-US"/>
-        </w:rPr>
-        <w:t>LinearLayout</w:t>
-      </w:r>
-      <w:proofErr w:type="spellEnd"/>
-      <w:r>
-        <w:rPr>
-          <w:lang w:val="en-US"/>
-        </w:rPr>
-        <w:t xml:space="preserve"> with a </w:t>
-      </w:r>
-      <w:proofErr w:type="spellStart"/>
-      <w:r>
-        <w:rPr>
-          <w:i/>
-          <w:iCs/>
-          <w:lang w:val="en-US"/>
-        </w:rPr>
-        <w:t>ScrollView</w:t>
-      </w:r>
-      <w:proofErr w:type="spellEnd"/>
+      <w:r>
+        <w:rPr>
+          <w:lang w:val="en-US"/>
+        </w:rPr>
+        <w:t>croll</w:t>
+      </w:r>
+      <w:r>
+        <w:rPr>
+          <w:lang w:val="en-US"/>
+        </w:rPr>
+        <w:t xml:space="preserve"> v</w:t>
+      </w:r>
+      <w:r>
+        <w:rPr>
+          <w:lang w:val="en-US"/>
+        </w:rPr>
+        <w:t>iew</w:t>
+      </w:r>
       <w:r>
         <w:rPr>
           <w:lang w:val="en-US"/>
@@ -1447,19 +1397,9 @@
       </w:r>
       <w:r>
         <w:rPr>
-          <w:i/>
-          <w:iCs/>
-          <w:lang w:val="en-US"/>
-        </w:rPr>
-        <w:t>A</w:t>
-      </w:r>
-      <w:r>
-        <w:rPr>
-          <w:i/>
-          <w:iCs/>
-          <w:lang w:val="en-US"/>
-        </w:rPr>
-        <w:t>ctivity</w:t>
+          <w:lang w:val="en-US"/>
+        </w:rPr>
+        <w:t>activity</w:t>
       </w:r>
       <w:r>
         <w:rPr>
@@ -1505,7 +1445,7 @@
 <w:ftr xmlns:wpc="http://schemas.microsoft.com/office/word/2010/wordprocessingCanvas" xmlns:cx="http://schemas.microsoft.com/office/drawing/2014/chartex" xmlns:cx1="http://schemas.microsoft.com/office/drawing/2015/9/8/chartex" xmlns:cx2="http://schemas.microsoft.com/office/drawing/2015/10/21/chartex" xmlns:cx3="http://schemas.microsoft.com/office/drawing/2016/5/9/chartex" xmlns:cx4="http://schemas.microsoft.com/office/drawing/2016/5/10/chartex" xmlns:cx5="http://schemas.microsoft.com/office/drawing/2016/5/11/chartex" xmlns:cx6="http://schemas.microsoft.com/office/drawing/2016/5/12/chartex" xmlns:cx7="http://schemas.microsoft.com/office/drawing/2016/5/13/chartex" xmlns:cx8="http://schemas.microsoft.com/office/drawing/2016/5/14/chartex" xmlns:mc="http://schemas.openxmlformats.org/markup-compatibility/2006" xmlns:aink="http://schemas.microsoft.com/office/drawing/2016/ink" xmlns:am3d="http://schemas.microsoft.com/office/drawing/2017/model3d" xmlns:o="urn:schemas-microsoft-com:office:office" xmlns:oel="http://schemas.microsoft.com/office/2019/extlst" xmlns:r="http://schemas.openxmlformats.org/officeDocument/2006/relationships" xmlns:m="http://schemas.openxmlformats.org/officeDocument/2006/math" xmlns:v="urn:schemas-microsoft-com:vml" xmlns:wp14="http://schemas.microsoft.com/office/word/2010/wordprocessingDrawing" xmlns:wp="http://schemas.openxmlformats.org/drawingml/2006/wordprocessingDrawing" xmlns:w10="urn:schemas-microsoft-com:office:word" xmlns:w="http://schemas.openxmlformats.org/wordprocessingml/2006/main" xmlns:w14="http://schemas.microsoft.com/office/word/2010/wordml" xmlns:w15="http://schemas.microsoft.com/office/word/2012/wordml" xmlns:w16cex="http://schemas.microsoft.com/office/word/2018/wordml/cex" xmlns:w16cid="http://schemas.microsoft.com/office/word/2016/wordml/cid" xmlns:w16="http://schemas.microsoft.com/office/word/2018/wordml" xmlns:w16sdtdh="http://schemas.microsoft.com/office/word/2020/wordml/sdtdatahash" xmlns:w16se="http://schemas.microsoft.com/office/word/2015/wordml/symex" xmlns:wpg="http://schemas.microsoft.com/office/word/2010/wordprocessingGroup" xmlns:wpi="http://schemas.microsoft.com/office/word/2010/wordprocessingInk" xmlns:wne="http://schemas.microsoft.com/office/word/2006/wordml" xmlns:wps="http://schemas.microsoft.com/office/word/2010/wordprocessingShape" mc:Ignorable="w14 w15 w16se w16cid w16 w16cex w16sdtdh wp14">
   <w:p>
     <w:pPr>
-      <w:pStyle w:val="Footer"/>
+      <w:pStyle w:val="a4"/>
       <w:tabs>
         <w:tab w:val="clear" w:pos="4536"/>
         <w:tab w:val="clear" w:pos="9072"/>
@@ -1586,7 +1526,7 @@
         <w:sz w:val="20"/>
         <w:szCs w:val="20"/>
       </w:rPr>
-      <w:t>2022-07-29</w:t>
+      <w:t>2022-10-11</w:t>
     </w:r>
     <w:r>
       <w:rPr>
@@ -1717,7 +1657,7 @@
 <w:ftr xmlns:wpc="http://schemas.microsoft.com/office/word/2010/wordprocessingCanvas" xmlns:cx="http://schemas.microsoft.com/office/drawing/2014/chartex" xmlns:cx1="http://schemas.microsoft.com/office/drawing/2015/9/8/chartex" xmlns:cx2="http://schemas.microsoft.com/office/drawing/2015/10/21/chartex" xmlns:cx3="http://schemas.microsoft.com/office/drawing/2016/5/9/chartex" xmlns:cx4="http://schemas.microsoft.com/office/drawing/2016/5/10/chartex" xmlns:cx5="http://schemas.microsoft.com/office/drawing/2016/5/11/chartex" xmlns:cx6="http://schemas.microsoft.com/office/drawing/2016/5/12/chartex" xmlns:cx7="http://schemas.microsoft.com/office/drawing/2016/5/13/chartex" xmlns:cx8="http://schemas.microsoft.com/office/drawing/2016/5/14/chartex" xmlns:mc="http://schemas.openxmlformats.org/markup-compatibility/2006" xmlns:aink="http://schemas.microsoft.com/office/drawing/2016/ink" xmlns:am3d="http://schemas.microsoft.com/office/drawing/2017/model3d" xmlns:o="urn:schemas-microsoft-com:office:office" xmlns:oel="http://schemas.microsoft.com/office/2019/extlst" xmlns:r="http://schemas.openxmlformats.org/officeDocument/2006/relationships" xmlns:m="http://schemas.openxmlformats.org/officeDocument/2006/math" xmlns:v="urn:schemas-microsoft-com:vml" xmlns:wp14="http://schemas.microsoft.com/office/word/2010/wordprocessingDrawing" xmlns:wp="http://schemas.openxmlformats.org/drawingml/2006/wordprocessingDrawing" xmlns:w10="urn:schemas-microsoft-com:office:word" xmlns:w="http://schemas.openxmlformats.org/wordprocessingml/2006/main" xmlns:w14="http://schemas.microsoft.com/office/word/2010/wordml" xmlns:w15="http://schemas.microsoft.com/office/word/2012/wordml" xmlns:w16cex="http://schemas.microsoft.com/office/word/2018/wordml/cex" xmlns:w16cid="http://schemas.microsoft.com/office/word/2016/wordml/cid" xmlns:w16="http://schemas.microsoft.com/office/word/2018/wordml" xmlns:w16sdtdh="http://schemas.microsoft.com/office/word/2020/wordml/sdtdatahash" xmlns:w16se="http://schemas.microsoft.com/office/word/2015/wordml/symex" xmlns:wpg="http://schemas.microsoft.com/office/word/2010/wordprocessingGroup" xmlns:wpi="http://schemas.microsoft.com/office/word/2010/wordprocessingInk" xmlns:wne="http://schemas.microsoft.com/office/word/2006/wordml" xmlns:wps="http://schemas.microsoft.com/office/word/2010/wordprocessingShape" mc:Ignorable="w14 w15 w16se w16cid w16 w16cex w16sdtdh wp14">
   <w:p>
     <w:pPr>
-      <w:pStyle w:val="Footer"/>
+      <w:pStyle w:val="a4"/>
       <w:tabs>
         <w:tab w:val="clear" w:pos="4536"/>
         <w:tab w:val="clear" w:pos="9072"/>
@@ -1798,7 +1738,7 @@
         <w:sz w:val="20"/>
         <w:szCs w:val="20"/>
       </w:rPr>
-      <w:t>2022-07-29</w:t>
+      <w:t>2022-10-11</w:t>
     </w:r>
     <w:r>
       <w:rPr>
@@ -1948,7 +1888,7 @@
 <w:hdr xmlns:wpc="http://schemas.microsoft.com/office/word/2010/wordprocessingCanvas" xmlns:cx="http://schemas.microsoft.com/office/drawing/2014/chartex" xmlns:cx1="http://schemas.microsoft.com/office/drawing/2015/9/8/chartex" xmlns:cx2="http://schemas.microsoft.com/office/drawing/2015/10/21/chartex" xmlns:cx3="http://schemas.microsoft.com/office/drawing/2016/5/9/chartex" xmlns:cx4="http://schemas.microsoft.com/office/drawing/2016/5/10/chartex" xmlns:cx5="http://schemas.microsoft.com/office/drawing/2016/5/11/chartex" xmlns:cx6="http://schemas.microsoft.com/office/drawing/2016/5/12/chartex" xmlns:cx7="http://schemas.microsoft.com/office/drawing/2016/5/13/chartex" xmlns:cx8="http://schemas.microsoft.com/office/drawing/2016/5/14/chartex" xmlns:mc="http://schemas.openxmlformats.org/markup-compatibility/2006" xmlns:aink="http://schemas.microsoft.com/office/drawing/2016/ink" xmlns:am3d="http://schemas.microsoft.com/office/drawing/2017/model3d" xmlns:o="urn:schemas-microsoft-com:office:office" xmlns:oel="http://schemas.microsoft.com/office/2019/extlst" xmlns:r="http://schemas.openxmlformats.org/officeDocument/2006/relationships" xmlns:m="http://schemas.openxmlformats.org/officeDocument/2006/math" xmlns:v="urn:schemas-microsoft-com:vml" xmlns:wp14="http://schemas.microsoft.com/office/word/2010/wordprocessingDrawing" xmlns:wp="http://schemas.openxmlformats.org/drawingml/2006/wordprocessingDrawing" xmlns:w10="urn:schemas-microsoft-com:office:word" xmlns:w="http://schemas.openxmlformats.org/wordprocessingml/2006/main" xmlns:w14="http://schemas.microsoft.com/office/word/2010/wordml" xmlns:w15="http://schemas.microsoft.com/office/word/2012/wordml" xmlns:w16cex="http://schemas.microsoft.com/office/word/2018/wordml/cex" xmlns:w16cid="http://schemas.microsoft.com/office/word/2016/wordml/cid" xmlns:w16="http://schemas.microsoft.com/office/word/2018/wordml" xmlns:w16sdtdh="http://schemas.microsoft.com/office/word/2020/wordml/sdtdatahash" xmlns:w16se="http://schemas.microsoft.com/office/word/2015/wordml/symex" xmlns:wpg="http://schemas.microsoft.com/office/word/2010/wordprocessingGroup" xmlns:wpi="http://schemas.microsoft.com/office/word/2010/wordprocessingInk" xmlns:wne="http://schemas.microsoft.com/office/word/2006/wordml" xmlns:wps="http://schemas.microsoft.com/office/word/2010/wordprocessingShape" mc:Ignorable="w14 w15 w16se w16cid w16 w16cex w16sdtdh wp14">
   <w:p>
     <w:pPr>
-      <w:pStyle w:val="Header"/>
+      <w:pStyle w:val="a3"/>
       <w:tabs>
         <w:tab w:val="clear" w:pos="4536"/>
         <w:tab w:val="clear" w:pos="9072"/>
@@ -1990,7 +1930,7 @@
   </w:p>
   <w:p>
     <w:pPr>
-      <w:pStyle w:val="Header"/>
+      <w:pStyle w:val="a3"/>
       <w:rPr>
         <w:b/>
         <w:sz w:val="32"/>
@@ -2010,7 +1950,7 @@
   </w:p>
   <w:p>
     <w:pPr>
-      <w:pStyle w:val="Header"/>
+      <w:pStyle w:val="a3"/>
       <w:rPr>
         <w:b/>
         <w:i/>
@@ -2018,7 +1958,6 @@
         <w:szCs w:val="36"/>
       </w:rPr>
     </w:pPr>
-    <w:proofErr w:type="spellStart"/>
     <w:r>
       <w:rPr>
         <w:b/>
@@ -2028,7 +1967,6 @@
       </w:rPr>
       <w:t>Exercises</w:t>
     </w:r>
-    <w:proofErr w:type="spellEnd"/>
     <w:r>
       <w:rPr>
         <w:b/>
@@ -7603,7 +7541,7 @@
     <w:rPrDefault>
       <w:rPr>
         <w:rFonts w:ascii="Times New Roman" w:eastAsia="Times New Roman" w:hAnsi="Times New Roman" w:cs="Times New Roman"/>
-        <w:lang w:val="bg-BG" w:eastAsia="bg-BG" w:bidi="ar-SA"/>
+        <w:lang w:val="en-US" w:eastAsia="en-US" w:bidi="ar-SA"/>
       </w:rPr>
     </w:rPrDefault>
     <w:pPrDefault/>
@@ -7893,7 +7831,7 @@
     <w:lsdException w:name="Unresolved Mention" w:uiPriority="47"/>
     <w:lsdException w:name="Smart Link" w:semiHidden="1" w:uiPriority="99" w:unhideWhenUsed="1"/>
   </w:latentStyles>
-  <w:style w:type="paragraph" w:default="1" w:styleId="Normal">
+  <w:style w:type="paragraph" w:default="1" w:styleId="a">
     <w:name w:val="Normal"/>
     <w:qFormat/>
     <w:rsid w:val="00071BE8"/>
@@ -7906,10 +7844,10 @@
       <w:lang w:val="de-DE" w:eastAsia="de-DE"/>
     </w:rPr>
   </w:style>
-  <w:style w:type="paragraph" w:styleId="Heading1">
+  <w:style w:type="paragraph" w:styleId="1">
     <w:name w:val="heading 1"/>
-    <w:basedOn w:val="Normal"/>
-    <w:next w:val="Normal"/>
+    <w:basedOn w:val="a"/>
+    <w:next w:val="a"/>
     <w:qFormat/>
     <w:rsid w:val="00B258CF"/>
     <w:pPr>
@@ -7926,10 +7864,10 @@
       <w:szCs w:val="32"/>
     </w:rPr>
   </w:style>
-  <w:style w:type="paragraph" w:styleId="Heading2">
+  <w:style w:type="paragraph" w:styleId="2">
     <w:name w:val="heading 2"/>
-    <w:basedOn w:val="Normal"/>
-    <w:next w:val="Normal"/>
+    <w:basedOn w:val="a"/>
+    <w:next w:val="a"/>
     <w:qFormat/>
     <w:rsid w:val="00B258CF"/>
     <w:pPr>
@@ -7946,13 +7884,13 @@
       <w:szCs w:val="28"/>
     </w:rPr>
   </w:style>
-  <w:style w:type="character" w:default="1" w:styleId="DefaultParagraphFont">
+  <w:style w:type="character" w:default="1" w:styleId="a0">
     <w:name w:val="Default Paragraph Font"/>
     <w:uiPriority w:val="1"/>
     <w:semiHidden/>
     <w:unhideWhenUsed/>
   </w:style>
-  <w:style w:type="table" w:default="1" w:styleId="TableNormal">
+  <w:style w:type="table" w:default="1" w:styleId="a1">
     <w:name w:val="Normal Table"/>
     <w:uiPriority w:val="99"/>
     <w:semiHidden/>
@@ -7967,15 +7905,15 @@
       </w:tblCellMar>
     </w:tblPr>
   </w:style>
-  <w:style w:type="numbering" w:default="1" w:styleId="NoList">
+  <w:style w:type="numbering" w:default="1" w:styleId="a2">
     <w:name w:val="No List"/>
     <w:uiPriority w:val="99"/>
     <w:semiHidden/>
     <w:unhideWhenUsed/>
   </w:style>
-  <w:style w:type="paragraph" w:styleId="Header">
+  <w:style w:type="paragraph" w:styleId="a3">
     <w:name w:val="header"/>
-    <w:basedOn w:val="Normal"/>
+    <w:basedOn w:val="a"/>
     <w:rsid w:val="00B258CF"/>
     <w:pPr>
       <w:tabs>
@@ -7984,10 +7922,10 @@
       </w:tabs>
     </w:pPr>
   </w:style>
-  <w:style w:type="paragraph" w:styleId="Footer">
+  <w:style w:type="paragraph" w:styleId="a4">
     <w:name w:val="footer"/>
-    <w:basedOn w:val="Normal"/>
-    <w:link w:val="FooterChar"/>
+    <w:basedOn w:val="a"/>
+    <w:link w:val="a5"/>
     <w:uiPriority w:val="99"/>
     <w:rsid w:val="00B258CF"/>
     <w:pPr>
@@ -7997,12 +7935,12 @@
       </w:tabs>
     </w:pPr>
   </w:style>
-  <w:style w:type="character" w:styleId="PageNumber">
+  <w:style w:type="character" w:styleId="a6">
     <w:name w:val="page number"/>
-    <w:basedOn w:val="DefaultParagraphFont"/>
+    <w:basedOn w:val="a0"/>
     <w:rsid w:val="00B258CF"/>
   </w:style>
-  <w:style w:type="character" w:styleId="Hyperlink">
+  <w:style w:type="character" w:styleId="a7">
     <w:name w:val="Hyperlink"/>
     <w:rsid w:val="00EC2B79"/>
     <w:rPr>
@@ -8010,9 +7948,9 @@
       <w:u w:val="single"/>
     </w:rPr>
   </w:style>
-  <w:style w:type="table" w:styleId="TableGrid">
+  <w:style w:type="table" w:styleId="a8">
     <w:name w:val="Table Grid"/>
-    <w:basedOn w:val="TableNormal"/>
+    <w:basedOn w:val="a1"/>
     <w:rsid w:val="00EF5275"/>
     <w:pPr>
       <w:spacing w:after="120"/>
@@ -8028,9 +7966,9 @@
       </w:tblBorders>
     </w:tblPr>
   </w:style>
-  <w:style w:type="paragraph" w:styleId="BalloonText">
+  <w:style w:type="paragraph" w:styleId="a9">
     <w:name w:val="Balloon Text"/>
-    <w:basedOn w:val="Normal"/>
+    <w:basedOn w:val="a"/>
     <w:semiHidden/>
     <w:rsid w:val="00663D58"/>
     <w:rPr>
@@ -8039,9 +7977,9 @@
       <w:szCs w:val="16"/>
     </w:rPr>
   </w:style>
-  <w:style w:type="character" w:customStyle="1" w:styleId="FooterChar">
-    <w:name w:val="Footer Char"/>
-    <w:link w:val="Footer"/>
+  <w:style w:type="character" w:customStyle="1" w:styleId="a5">
+    <w:name w:val="Долен колонтитул Знак"/>
+    <w:link w:val="a4"/>
     <w:uiPriority w:val="99"/>
     <w:rsid w:val="002B6C2D"/>
     <w:rPr>
@@ -8049,23 +7987,23 @@
       <w:szCs w:val="24"/>
     </w:rPr>
   </w:style>
-  <w:style w:type="paragraph" w:styleId="FootnoteText">
+  <w:style w:type="paragraph" w:styleId="aa">
     <w:name w:val="footnote text"/>
-    <w:basedOn w:val="Normal"/>
-    <w:link w:val="FootnoteTextChar"/>
+    <w:basedOn w:val="a"/>
+    <w:link w:val="ab"/>
     <w:rsid w:val="00205207"/>
     <w:rPr>
       <w:sz w:val="20"/>
       <w:szCs w:val="20"/>
     </w:rPr>
   </w:style>
-  <w:style w:type="character" w:customStyle="1" w:styleId="FootnoteTextChar">
-    <w:name w:val="Footnote Text Char"/>
-    <w:basedOn w:val="DefaultParagraphFont"/>
-    <w:link w:val="FootnoteText"/>
+  <w:style w:type="character" w:customStyle="1" w:styleId="ab">
+    <w:name w:val="Текст под линия Знак"/>
+    <w:basedOn w:val="a0"/>
+    <w:link w:val="aa"/>
     <w:rsid w:val="00205207"/>
   </w:style>
-  <w:style w:type="character" w:styleId="FootnoteReference">
+  <w:style w:type="character" w:styleId="ac">
     <w:name w:val="footnote reference"/>
     <w:rsid w:val="00205207"/>
     <w:rPr>
@@ -8074,7 +8012,7 @@
   </w:style>
   <w:style w:type="paragraph" w:customStyle="1" w:styleId="Code">
     <w:name w:val="Code"/>
-    <w:basedOn w:val="Normal"/>
+    <w:basedOn w:val="a"/>
     <w:link w:val="CodeZchn"/>
     <w:qFormat/>
     <w:rsid w:val="004F5A50"/>
@@ -8087,7 +8025,7 @@
       <w:sz w:val="18"/>
     </w:rPr>
   </w:style>
-  <w:style w:type="character" w:styleId="CommentReference">
+  <w:style w:type="character" w:styleId="ad">
     <w:name w:val="annotation reference"/>
     <w:rsid w:val="00693399"/>
     <w:rPr>
@@ -8105,43 +8043,43 @@
       <w:szCs w:val="24"/>
     </w:rPr>
   </w:style>
-  <w:style w:type="paragraph" w:styleId="CommentText">
+  <w:style w:type="paragraph" w:styleId="ae">
     <w:name w:val="annotation text"/>
-    <w:basedOn w:val="Normal"/>
-    <w:link w:val="CommentTextChar"/>
+    <w:basedOn w:val="a"/>
+    <w:link w:val="af"/>
     <w:rsid w:val="00693399"/>
     <w:rPr>
       <w:sz w:val="20"/>
       <w:szCs w:val="20"/>
     </w:rPr>
   </w:style>
-  <w:style w:type="character" w:customStyle="1" w:styleId="CommentTextChar">
-    <w:name w:val="Comment Text Char"/>
-    <w:basedOn w:val="DefaultParagraphFont"/>
-    <w:link w:val="CommentText"/>
+  <w:style w:type="character" w:customStyle="1" w:styleId="af">
+    <w:name w:val="Текст на коментар Знак"/>
+    <w:basedOn w:val="a0"/>
+    <w:link w:val="ae"/>
     <w:rsid w:val="00693399"/>
   </w:style>
-  <w:style w:type="paragraph" w:styleId="CommentSubject">
+  <w:style w:type="paragraph" w:styleId="af0">
     <w:name w:val="annotation subject"/>
-    <w:basedOn w:val="CommentText"/>
-    <w:next w:val="CommentText"/>
-    <w:link w:val="CommentSubjectChar"/>
+    <w:basedOn w:val="ae"/>
+    <w:next w:val="ae"/>
+    <w:link w:val="af1"/>
     <w:rsid w:val="00693399"/>
     <w:rPr>
       <w:b/>
       <w:bCs/>
     </w:rPr>
   </w:style>
-  <w:style w:type="character" w:customStyle="1" w:styleId="CommentSubjectChar">
-    <w:name w:val="Comment Subject Char"/>
-    <w:link w:val="CommentSubject"/>
+  <w:style w:type="character" w:customStyle="1" w:styleId="af1">
+    <w:name w:val="Предмет на коментар Знак"/>
+    <w:link w:val="af0"/>
     <w:rsid w:val="00693399"/>
     <w:rPr>
       <w:b/>
       <w:bCs/>
     </w:rPr>
   </w:style>
-  <w:style w:type="character" w:styleId="FollowedHyperlink">
+  <w:style w:type="character" w:styleId="af2">
     <w:name w:val="FollowedHyperlink"/>
     <w:rsid w:val="007440B3"/>
     <w:rPr>

</xml_diff>